<commit_message>
CRUD working + Adding transaction on user prompt based
</commit_message>
<xml_diff>
--- a/Errors while developing backend of budget tracker.docx
+++ b/Errors while developing backend of budget tracker.docx
@@ -298,6 +298,46 @@
           <w:lang w:val="en-GB"/>
         </w:rPr>
         <w:t>JWT was there for user with one role, due to which principal error arrives, now implemented where user can have multiple roles.</w:t>
+      </w:r>
+    </w:p>
+    <w:p>
+      <w:pPr>
+        <w:rPr>
+          <w:lang w:val="en-GB"/>
+        </w:rPr>
+      </w:pPr>
+    </w:p>
+    <w:p>
+      <w:pPr>
+        <w:rPr>
+          <w:lang w:val="en-GB"/>
+        </w:rPr>
+      </w:pPr>
+    </w:p>
+    <w:p>
+      <w:pPr>
+        <w:rPr>
+          <w:lang w:val="en-GB"/>
+        </w:rPr>
+      </w:pPr>
+    </w:p>
+    <w:p>
+      <w:pPr>
+        <w:rPr>
+          <w:lang w:val="en-GB"/>
+        </w:rPr>
+      </w:pPr>
+      <w:r>
+        <w:rPr>
+          <w:lang w:val="en-GB"/>
+        </w:rPr>
+        <w:t xml:space="preserve">Adding -&gt; </w:t>
+      </w:r>
+      <w:r>
+        <w:rPr>
+          <w:lang w:val="en-GB"/>
+        </w:rPr>
+        <w:t>https://www.baeldung.com/spring-security-openid-connect</w:t>
       </w:r>
     </w:p>
     <w:sectPr>

</xml_diff>